<commit_message>
Upated and Added PowerPoints
</commit_message>
<xml_diff>
--- a/Cyber Awareness Training Curriculum.docx
+++ b/Cyber Awareness Training Curriculum.docx
@@ -31,27 +31,6 @@
       <w:pPr>
         <w:rPr>
           <w:rFonts w:ascii="Times New Roman" w:hAnsi="Times New Roman" w:cs="Times New Roman"/>
-        </w:rPr>
-      </w:pPr>
-      <w:r>
-        <w:rPr>
-          <w:rFonts w:ascii="Times New Roman" w:hAnsi="Times New Roman" w:cs="Times New Roman"/>
-        </w:rPr>
-        <w:tab/>
-        <w:t>This training is meant to educate students, faculty, and staff on the best practices within cybersecurity with the mission of ensuring that the universities systems remain secure with the increase in cyber-attacks across the country. This training will be required for all individuals affiliated with the university annually to keep everyone informed with steps that you should be taking to protect yourself and the university.</w:t>
-      </w:r>
-    </w:p>
-    <w:p>
-      <w:pPr>
-        <w:rPr>
-          <w:rFonts w:ascii="Times New Roman" w:hAnsi="Times New Roman" w:cs="Times New Roman"/>
-        </w:rPr>
-      </w:pPr>
-    </w:p>
-    <w:p>
-      <w:pPr>
-        <w:rPr>
-          <w:rFonts w:ascii="Times New Roman" w:hAnsi="Times New Roman" w:cs="Times New Roman"/>
           <w:b/>
           <w:bCs/>
         </w:rPr>
@@ -62,6 +41,100 @@
           <w:b/>
           <w:bCs/>
         </w:rPr>
+        <w:t>Purpose of Training</w:t>
+      </w:r>
+    </w:p>
+    <w:p>
+      <w:pPr>
+        <w:ind w:firstLine="720"/>
+        <w:rPr>
+          <w:rFonts w:ascii="Times New Roman" w:hAnsi="Times New Roman" w:cs="Times New Roman"/>
+        </w:rPr>
+      </w:pPr>
+      <w:r>
+        <w:rPr>
+          <w:rFonts w:ascii="Times New Roman" w:hAnsi="Times New Roman" w:cs="Times New Roman"/>
+        </w:rPr>
+        <w:t xml:space="preserve">This training is meant to educate students, faculty, and staff on the best practices within cybersecurity with the mission of ensuring that the universities systems remain secure with the increase in cyber-attacks across the country. </w:t>
+      </w:r>
+      <w:r>
+        <w:rPr>
+          <w:rFonts w:ascii="Times New Roman" w:hAnsi="Times New Roman" w:cs="Times New Roman"/>
+        </w:rPr>
+        <w:t>It will provide valuable information to all users and keeps all users in compliance with university rules.</w:t>
+      </w:r>
+    </w:p>
+    <w:p>
+      <w:pPr>
+        <w:rPr>
+          <w:rFonts w:ascii="Times New Roman" w:hAnsi="Times New Roman" w:cs="Times New Roman"/>
+        </w:rPr>
+      </w:pPr>
+    </w:p>
+    <w:p>
+      <w:pPr>
+        <w:rPr>
+          <w:rFonts w:ascii="Times New Roman" w:hAnsi="Times New Roman" w:cs="Times New Roman"/>
+          <w:b/>
+          <w:bCs/>
+        </w:rPr>
+      </w:pPr>
+      <w:r>
+        <w:rPr>
+          <w:rFonts w:ascii="Times New Roman" w:hAnsi="Times New Roman" w:cs="Times New Roman"/>
+          <w:b/>
+          <w:bCs/>
+        </w:rPr>
+        <w:t>Training Requirements</w:t>
+      </w:r>
+    </w:p>
+    <w:p>
+      <w:pPr>
+        <w:ind w:firstLine="720"/>
+        <w:rPr>
+          <w:rFonts w:ascii="Times New Roman" w:hAnsi="Times New Roman" w:cs="Times New Roman"/>
+        </w:rPr>
+      </w:pPr>
+      <w:r>
+        <w:rPr>
+          <w:rFonts w:ascii="Times New Roman" w:hAnsi="Times New Roman" w:cs="Times New Roman"/>
+        </w:rPr>
+        <w:t>This training will be required for all individuals affiliated with the university annually to keep everyone informed with steps that you should be taking to protect yourself and the university.</w:t>
+      </w:r>
+      <w:r>
+        <w:rPr>
+          <w:rFonts w:ascii="Times New Roman" w:hAnsi="Times New Roman" w:cs="Times New Roman"/>
+        </w:rPr>
+        <w:t xml:space="preserve"> This training will be due by the end of the first week of the semester of each academic year. If a student or staff starts mid-academic year, then they will be required to complete the initial training within one week of starting. Failure to complete</w:t>
+      </w:r>
+      <w:r>
+        <w:rPr>
+          <w:rFonts w:ascii="Times New Roman" w:hAnsi="Times New Roman" w:cs="Times New Roman"/>
+        </w:rPr>
+        <w:t xml:space="preserve"> the training within the required period will result in the user account to be locked.</w:t>
+      </w:r>
+    </w:p>
+    <w:p>
+      <w:pPr>
+        <w:rPr>
+          <w:rFonts w:ascii="Times New Roman" w:hAnsi="Times New Roman" w:cs="Times New Roman"/>
+        </w:rPr>
+      </w:pPr>
+    </w:p>
+    <w:p>
+      <w:pPr>
+        <w:rPr>
+          <w:rFonts w:ascii="Times New Roman" w:hAnsi="Times New Roman" w:cs="Times New Roman"/>
+          <w:b/>
+          <w:bCs/>
+        </w:rPr>
+      </w:pPr>
+      <w:r>
+        <w:rPr>
+          <w:rFonts w:ascii="Times New Roman" w:hAnsi="Times New Roman" w:cs="Times New Roman"/>
+          <w:b/>
+          <w:bCs/>
+        </w:rPr>
         <w:t>Topics Covered:</w:t>
       </w:r>
     </w:p>
@@ -537,6 +610,24 @@
       <w:pPr>
         <w:pStyle w:val="ListParagraph"/>
         <w:numPr>
+          <w:ilvl w:val="1"/>
+          <w:numId w:val="1"/>
+        </w:numPr>
+        <w:rPr>
+          <w:rFonts w:ascii="Times New Roman" w:hAnsi="Times New Roman" w:cs="Times New Roman"/>
+        </w:rPr>
+      </w:pPr>
+      <w:r>
+        <w:rPr>
+          <w:rFonts w:ascii="Times New Roman" w:hAnsi="Times New Roman" w:cs="Times New Roman"/>
+        </w:rPr>
+        <w:t>Acceptable Use Policy</w:t>
+      </w:r>
+    </w:p>
+    <w:p>
+      <w:pPr>
+        <w:pStyle w:val="ListParagraph"/>
+        <w:numPr>
           <w:ilvl w:val="0"/>
           <w:numId w:val="1"/>
         </w:numPr>
@@ -560,6 +651,13 @@
     </w:p>
     <w:p>
       <w:pPr>
+        <w:rPr>
+          <w:rFonts w:ascii="Times New Roman" w:hAnsi="Times New Roman" w:cs="Times New Roman"/>
+        </w:rPr>
+      </w:pPr>
+    </w:p>
+    <w:p>
+      <w:pPr>
         <w:ind w:firstLine="360"/>
         <w:rPr>
           <w:rFonts w:ascii="Times New Roman" w:hAnsi="Times New Roman" w:cs="Times New Roman"/>
@@ -594,6 +692,12 @@
           <w:rFonts w:ascii="Times New Roman" w:hAnsi="Times New Roman" w:cs="Times New Roman"/>
         </w:rPr>
         <w:t xml:space="preserve"> get credit for completing the exam. </w:t>
+      </w:r>
+      <w:r>
+        <w:rPr>
+          <w:rFonts w:ascii="Times New Roman" w:hAnsi="Times New Roman" w:cs="Times New Roman"/>
+        </w:rPr>
+        <w:t xml:space="preserve">The final test will consist of 20 multiple choice questions. </w:t>
       </w:r>
       <w:r>
         <w:rPr>

</xml_diff>